<commit_message>
Update doc, create pdf
</commit_message>
<xml_diff>
--- a/Lab_4/Лаб_4.docx
+++ b/Lab_4/Лаб_4.docx
@@ -722,14 +722,36 @@
       <w:r>
         <w:t xml:space="preserve"> </w:t>
       </w:r>
-      <w:fldSimple w:instr=" SEQ Figure \* ARABIC ">
-        <w:r>
-          <w:rPr>
-            <w:noProof/>
-          </w:rPr>
-          <w:t>1</w:t>
-        </w:r>
-      </w:fldSimple>
+      <w:r>
+        <w:rPr>
+          <w:noProof/>
+        </w:rPr>
+        <w:fldChar w:fldCharType="begin"/>
+      </w:r>
+      <w:r>
+        <w:rPr>
+          <w:noProof/>
+        </w:rPr>
+        <w:instrText xml:space="preserve"> SEQ Figure \* ARABIC </w:instrText>
+      </w:r>
+      <w:r>
+        <w:rPr>
+          <w:noProof/>
+        </w:rPr>
+        <w:fldChar w:fldCharType="separate"/>
+      </w:r>
+      <w:r>
+        <w:rPr>
+          <w:noProof/>
+        </w:rPr>
+        <w:t>1</w:t>
+      </w:r>
+      <w:r>
+        <w:rPr>
+          <w:noProof/>
+        </w:rPr>
+        <w:fldChar w:fldCharType="end"/>
+      </w:r>
       <w:r>
         <w:t xml:space="preserve"> </w:t>
       </w:r>
@@ -814,14 +836,36 @@
       <w:r>
         <w:t xml:space="preserve"> </w:t>
       </w:r>
-      <w:fldSimple w:instr=" SEQ Figure \* ARABIC ">
-        <w:r>
-          <w:rPr>
-            <w:noProof/>
-          </w:rPr>
-          <w:t>2</w:t>
-        </w:r>
-      </w:fldSimple>
+      <w:r>
+        <w:rPr>
+          <w:noProof/>
+        </w:rPr>
+        <w:fldChar w:fldCharType="begin"/>
+      </w:r>
+      <w:r>
+        <w:rPr>
+          <w:noProof/>
+        </w:rPr>
+        <w:instrText xml:space="preserve"> SEQ Figure \* ARABIC </w:instrText>
+      </w:r>
+      <w:r>
+        <w:rPr>
+          <w:noProof/>
+        </w:rPr>
+        <w:fldChar w:fldCharType="separate"/>
+      </w:r>
+      <w:r>
+        <w:rPr>
+          <w:noProof/>
+        </w:rPr>
+        <w:t>2</w:t>
+      </w:r>
+      <w:r>
+        <w:rPr>
+          <w:noProof/>
+        </w:rPr>
+        <w:fldChar w:fldCharType="end"/>
+      </w:r>
       <w:r>
         <w:t xml:space="preserve"> - </w:t>
       </w:r>
@@ -910,14 +954,36 @@
       <w:r>
         <w:t xml:space="preserve"> </w:t>
       </w:r>
-      <w:fldSimple w:instr=" SEQ Figure \* ARABIC ">
-        <w:r>
-          <w:rPr>
-            <w:noProof/>
-          </w:rPr>
-          <w:t>3</w:t>
-        </w:r>
-      </w:fldSimple>
+      <w:r>
+        <w:rPr>
+          <w:noProof/>
+        </w:rPr>
+        <w:fldChar w:fldCharType="begin"/>
+      </w:r>
+      <w:r>
+        <w:rPr>
+          <w:noProof/>
+        </w:rPr>
+        <w:instrText xml:space="preserve"> SEQ Figure \* ARABIC </w:instrText>
+      </w:r>
+      <w:r>
+        <w:rPr>
+          <w:noProof/>
+        </w:rPr>
+        <w:fldChar w:fldCharType="separate"/>
+      </w:r>
+      <w:r>
+        <w:rPr>
+          <w:noProof/>
+        </w:rPr>
+        <w:t>3</w:t>
+      </w:r>
+      <w:r>
+        <w:rPr>
+          <w:noProof/>
+        </w:rPr>
+        <w:fldChar w:fldCharType="end"/>
+      </w:r>
       <w:r>
         <w:t xml:space="preserve"> - Переключение отображений</w:t>
       </w:r>
@@ -993,22 +1059,42 @@
         <w:pStyle w:val="a6"/>
         <w:jc w:val="center"/>
       </w:pPr>
-      <w:bookmarkStart w:id="0" w:name="_GoBack"/>
       <w:r>
         <w:t>Рисунок</w:t>
       </w:r>
-      <w:bookmarkEnd w:id="0"/>
       <w:r>
         <w:t xml:space="preserve"> </w:t>
       </w:r>
-      <w:fldSimple w:instr=" SEQ Figure \* ARABIC ">
-        <w:r>
-          <w:rPr>
-            <w:noProof/>
-          </w:rPr>
-          <w:t>4</w:t>
-        </w:r>
-      </w:fldSimple>
+      <w:r>
+        <w:rPr>
+          <w:noProof/>
+        </w:rPr>
+        <w:fldChar w:fldCharType="begin"/>
+      </w:r>
+      <w:r>
+        <w:rPr>
+          <w:noProof/>
+        </w:rPr>
+        <w:instrText xml:space="preserve"> SEQ Figure \* ARABIC </w:instrText>
+      </w:r>
+      <w:r>
+        <w:rPr>
+          <w:noProof/>
+        </w:rPr>
+        <w:fldChar w:fldCharType="separate"/>
+      </w:r>
+      <w:r>
+        <w:rPr>
+          <w:noProof/>
+        </w:rPr>
+        <w:t>4</w:t>
+      </w:r>
+      <w:r>
+        <w:rPr>
+          <w:noProof/>
+        </w:rPr>
+        <w:fldChar w:fldCharType="end"/>
+      </w:r>
       <w:r>
         <w:t xml:space="preserve"> - Открытие</w:t>
       </w:r>
@@ -1028,6 +1114,10 @@
         <w:jc w:val="center"/>
       </w:pPr>
       <w:r>
+        <w:rPr>
+          <w:noProof/>
+          <w:lang w:val="en-US"/>
+        </w:rPr>
         <w:lastRenderedPageBreak/>
         <w:drawing>
           <wp:inline distT="0" distB="0" distL="0" distR="0" wp14:anchorId="4BBDFCB2" wp14:editId="0F8F6AB4">
@@ -1077,14 +1167,36 @@
       <w:r>
         <w:t xml:space="preserve"> </w:t>
       </w:r>
-      <w:fldSimple w:instr=" SEQ Figure \* ARABIC ">
-        <w:r>
-          <w:rPr>
-            <w:noProof/>
-          </w:rPr>
-          <w:t>5</w:t>
-        </w:r>
-      </w:fldSimple>
+      <w:r>
+        <w:rPr>
+          <w:noProof/>
+        </w:rPr>
+        <w:fldChar w:fldCharType="begin"/>
+      </w:r>
+      <w:r>
+        <w:rPr>
+          <w:noProof/>
+        </w:rPr>
+        <w:instrText xml:space="preserve"> SEQ Figure \* ARABIC </w:instrText>
+      </w:r>
+      <w:r>
+        <w:rPr>
+          <w:noProof/>
+        </w:rPr>
+        <w:fldChar w:fldCharType="separate"/>
+      </w:r>
+      <w:r>
+        <w:rPr>
+          <w:noProof/>
+        </w:rPr>
+        <w:t>5</w:t>
+      </w:r>
+      <w:r>
+        <w:rPr>
+          <w:noProof/>
+        </w:rPr>
+        <w:fldChar w:fldCharType="end"/>
+      </w:r>
       <w:r>
         <w:t xml:space="preserve"> - Формат данных в файле</w:t>
       </w:r>
@@ -1095,12 +1207,13 @@
         <w:keepNext/>
         <w:jc w:val="center"/>
       </w:pPr>
+      <w:bookmarkStart w:id="0" w:name="_GoBack"/>
       <w:r>
         <w:drawing>
-          <wp:inline distT="0" distB="0" distL="0" distR="0" wp14:anchorId="008D9F94" wp14:editId="430A4CB4">
-            <wp:extent cx="4564380" cy="4665065"/>
-            <wp:effectExtent l="0" t="0" r="7620" b="2540"/>
-            <wp:docPr id="2" name="Рисунок 2"/>
+          <wp:inline distT="0" distB="0" distL="0" distR="0" wp14:anchorId="37F39CCC" wp14:editId="275DD910">
+            <wp:extent cx="5940425" cy="4527550"/>
+            <wp:effectExtent l="0" t="0" r="3175" b="6350"/>
+            <wp:docPr id="4" name="Рисунок 4"/>
             <wp:cNvGraphicFramePr>
               <a:graphicFrameLocks xmlns:a="http://schemas.openxmlformats.org/drawingml/2006/main" noChangeAspect="1"/>
             </wp:cNvGraphicFramePr>
@@ -1120,7 +1233,7 @@
                   <pic:spPr>
                     <a:xfrm>
                       <a:off x="0" y="0"/>
-                      <a:ext cx="4570167" cy="4670979"/>
+                      <a:ext cx="5940425" cy="4527550"/>
                     </a:xfrm>
                     <a:prstGeom prst="rect">
                       <a:avLst/>
@@ -1132,6 +1245,7 @@
           </wp:inline>
         </w:drawing>
       </w:r>
+      <w:bookmarkEnd w:id="0"/>
     </w:p>
     <w:p>
       <w:pPr>
@@ -1144,14 +1258,36 @@
       <w:r>
         <w:t xml:space="preserve"> </w:t>
       </w:r>
-      <w:fldSimple w:instr=" SEQ Figure \* ARABIC ">
-        <w:r>
-          <w:rPr>
-            <w:noProof/>
-          </w:rPr>
-          <w:t>6</w:t>
-        </w:r>
-      </w:fldSimple>
+      <w:r>
+        <w:rPr>
+          <w:noProof/>
+        </w:rPr>
+        <w:fldChar w:fldCharType="begin"/>
+      </w:r>
+      <w:r>
+        <w:rPr>
+          <w:noProof/>
+        </w:rPr>
+        <w:instrText xml:space="preserve"> SEQ Figure \* ARABIC </w:instrText>
+      </w:r>
+      <w:r>
+        <w:rPr>
+          <w:noProof/>
+        </w:rPr>
+        <w:fldChar w:fldCharType="separate"/>
+      </w:r>
+      <w:r>
+        <w:rPr>
+          <w:noProof/>
+        </w:rPr>
+        <w:t>6</w:t>
+      </w:r>
+      <w:r>
+        <w:rPr>
+          <w:noProof/>
+        </w:rPr>
+        <w:fldChar w:fldCharType="end"/>
+      </w:r>
       <w:r>
         <w:t xml:space="preserve"> - Обработка байтов из файла и распределение по пакетам</w:t>
       </w:r>
@@ -1166,8 +1302,11 @@
         <w:spacing w:before="7" w:line="360" w:lineRule="auto"/>
       </w:pPr>
       <w:r>
+        <w:t xml:space="preserve">Выполнить статистический анализ записей как набора точек в многомерном пространстве, </w:t>
+      </w:r>
+      <w:r>
         <w:lastRenderedPageBreak/>
-        <w:t xml:space="preserve">Выполнить статистический анализ записей как набора точек в многомерном пространстве, вычисляя параметры описательной статистики методом скользящих сводных параметров. Реализовать возможность задать глубину истории рассчитываемых параметров. </w:t>
+        <w:t xml:space="preserve">вычисляя параметры описательной статистики методом скользящих сводных параметров. Реализовать возможность задать глубину истории рассчитываемых параметров. </w:t>
       </w:r>
       <w:r>
         <w:t xml:space="preserve">еализовать систему визуализации данных (плоскости и графиков) в режиме скользящих сводных параметров. </w:t>
@@ -1282,14 +1421,36 @@
       <w:r>
         <w:t xml:space="preserve"> </w:t>
       </w:r>
-      <w:fldSimple w:instr=" SEQ Figure \* ARABIC ">
-        <w:r>
-          <w:rPr>
-            <w:noProof/>
-          </w:rPr>
-          <w:t>7</w:t>
-        </w:r>
-      </w:fldSimple>
+      <w:r>
+        <w:rPr>
+          <w:noProof/>
+        </w:rPr>
+        <w:fldChar w:fldCharType="begin"/>
+      </w:r>
+      <w:r>
+        <w:rPr>
+          <w:noProof/>
+        </w:rPr>
+        <w:instrText xml:space="preserve"> SEQ Figure \* ARABIC </w:instrText>
+      </w:r>
+      <w:r>
+        <w:rPr>
+          <w:noProof/>
+        </w:rPr>
+        <w:fldChar w:fldCharType="separate"/>
+      </w:r>
+      <w:r>
+        <w:rPr>
+          <w:noProof/>
+        </w:rPr>
+        <w:t>7</w:t>
+      </w:r>
+      <w:r>
+        <w:rPr>
+          <w:noProof/>
+        </w:rPr>
+        <w:fldChar w:fldCharType="end"/>
+      </w:r>
       <w:r>
         <w:t xml:space="preserve"> - Элементы управления</w:t>
       </w:r>
@@ -1373,14 +1534,36 @@
       <w:r>
         <w:t xml:space="preserve"> </w:t>
       </w:r>
-      <w:fldSimple w:instr=" SEQ Figure \* ARABIC ">
-        <w:r>
-          <w:rPr>
-            <w:noProof/>
-          </w:rPr>
-          <w:t>8</w:t>
-        </w:r>
-      </w:fldSimple>
+      <w:r>
+        <w:rPr>
+          <w:noProof/>
+        </w:rPr>
+        <w:fldChar w:fldCharType="begin"/>
+      </w:r>
+      <w:r>
+        <w:rPr>
+          <w:noProof/>
+        </w:rPr>
+        <w:instrText xml:space="preserve"> SEQ Figure \* ARABIC </w:instrText>
+      </w:r>
+      <w:r>
+        <w:rPr>
+          <w:noProof/>
+        </w:rPr>
+        <w:fldChar w:fldCharType="separate"/>
+      </w:r>
+      <w:r>
+        <w:rPr>
+          <w:noProof/>
+        </w:rPr>
+        <w:t>8</w:t>
+      </w:r>
+      <w:r>
+        <w:rPr>
+          <w:noProof/>
+        </w:rPr>
+        <w:fldChar w:fldCharType="end"/>
+      </w:r>
       <w:r>
         <w:t xml:space="preserve"> - Отображенние текстуры </w:t>
       </w:r>
@@ -1426,7 +1609,6 @@
         </w:rPr>
       </w:pPr>
       <w:r>
-        <w:lastRenderedPageBreak/>
         <w:t>Реализовать сохранение полученного изображения в файл</w:t>
       </w:r>
     </w:p>
@@ -1529,14 +1711,36 @@
       <w:r>
         <w:t xml:space="preserve"> </w:t>
       </w:r>
-      <w:fldSimple w:instr=" SEQ Figure \* ARABIC ">
-        <w:r>
-          <w:rPr>
-            <w:noProof/>
-          </w:rPr>
-          <w:t>9</w:t>
-        </w:r>
-      </w:fldSimple>
+      <w:r>
+        <w:rPr>
+          <w:noProof/>
+        </w:rPr>
+        <w:fldChar w:fldCharType="begin"/>
+      </w:r>
+      <w:r>
+        <w:rPr>
+          <w:noProof/>
+        </w:rPr>
+        <w:instrText xml:space="preserve"> SEQ Figure \* ARABIC </w:instrText>
+      </w:r>
+      <w:r>
+        <w:rPr>
+          <w:noProof/>
+        </w:rPr>
+        <w:fldChar w:fldCharType="separate"/>
+      </w:r>
+      <w:r>
+        <w:rPr>
+          <w:noProof/>
+        </w:rPr>
+        <w:t>9</w:t>
+      </w:r>
+      <w:r>
+        <w:rPr>
+          <w:noProof/>
+        </w:rPr>
+        <w:fldChar w:fldCharType="end"/>
+      </w:r>
       <w:r>
         <w:rPr>
           <w:lang w:val="en-US"/>
@@ -1607,14 +1811,36 @@
       <w:r>
         <w:t xml:space="preserve"> </w:t>
       </w:r>
-      <w:fldSimple w:instr=" SEQ Figure \* ARABIC ">
-        <w:r>
-          <w:rPr>
-            <w:noProof/>
-          </w:rPr>
-          <w:t>10</w:t>
-        </w:r>
-      </w:fldSimple>
+      <w:r>
+        <w:rPr>
+          <w:noProof/>
+        </w:rPr>
+        <w:fldChar w:fldCharType="begin"/>
+      </w:r>
+      <w:r>
+        <w:rPr>
+          <w:noProof/>
+        </w:rPr>
+        <w:instrText xml:space="preserve"> SEQ Figure \* ARABIC </w:instrText>
+      </w:r>
+      <w:r>
+        <w:rPr>
+          <w:noProof/>
+        </w:rPr>
+        <w:fldChar w:fldCharType="separate"/>
+      </w:r>
+      <w:r>
+        <w:rPr>
+          <w:noProof/>
+        </w:rPr>
+        <w:t>10</w:t>
+      </w:r>
+      <w:r>
+        <w:rPr>
+          <w:noProof/>
+        </w:rPr>
+        <w:fldChar w:fldCharType="end"/>
+      </w:r>
       <w:r>
         <w:t xml:space="preserve"> - Сохранение изображения</w:t>
       </w:r>
@@ -1686,14 +1912,36 @@
       <w:r>
         <w:t xml:space="preserve"> </w:t>
       </w:r>
-      <w:fldSimple w:instr=" SEQ Figure \* ARABIC ">
-        <w:r>
-          <w:rPr>
-            <w:noProof/>
-          </w:rPr>
-          <w:t>11</w:t>
-        </w:r>
-      </w:fldSimple>
+      <w:r>
+        <w:rPr>
+          <w:noProof/>
+        </w:rPr>
+        <w:fldChar w:fldCharType="begin"/>
+      </w:r>
+      <w:r>
+        <w:rPr>
+          <w:noProof/>
+        </w:rPr>
+        <w:instrText xml:space="preserve"> SEQ Figure \* ARABIC </w:instrText>
+      </w:r>
+      <w:r>
+        <w:rPr>
+          <w:noProof/>
+        </w:rPr>
+        <w:fldChar w:fldCharType="separate"/>
+      </w:r>
+      <w:r>
+        <w:rPr>
+          <w:noProof/>
+        </w:rPr>
+        <w:t>11</w:t>
+      </w:r>
+      <w:r>
+        <w:rPr>
+          <w:noProof/>
+        </w:rPr>
+        <w:fldChar w:fldCharType="end"/>
+      </w:r>
       <w:r>
         <w:t xml:space="preserve"> - Итоговый вид рабочей программы</w:t>
       </w:r>

</xml_diff>